<commit_message>
documentation completed and advance graphics
</commit_message>
<xml_diff>
--- a/NetflixMovies/Doscumentation/EngineeringMethod.docx
+++ b/NetflixMovies/Doscumentation/EngineeringMethod.docx
@@ -1,6 +1,6 @@
 
 <file path=word/document.xml><?xml version="1.0" encoding="utf-8"?>
-<w:document xmlns:wpc="http://schemas.microsoft.com/office/word/2010/wordprocessingCanvas" xmlns:cx="http://schemas.microsoft.com/office/drawing/2014/chartex" xmlns:cx1="http://schemas.microsoft.com/office/drawing/2015/9/8/chartex" xmlns:cx2="http://schemas.microsoft.com/office/drawing/2015/10/21/chartex" xmlns:cx3="http://schemas.microsoft.com/office/drawing/2016/5/9/chartex" xmlns:cx4="http://schemas.microsoft.com/office/drawing/2016/5/10/chartex" xmlns:cx5="http://schemas.microsoft.com/office/drawing/2016/5/11/chartex" xmlns:cx6="http://schemas.microsoft.com/office/drawing/2016/5/12/chartex" xmlns:cx7="http://schemas.microsoft.com/office/drawing/2016/5/13/chartex" xmlns:cx8="http://schemas.microsoft.com/office/drawing/2016/5/14/chartex" xmlns:mc="http://schemas.openxmlformats.org/markup-compatibility/2006" xmlns:aink="http://schemas.microsoft.com/office/drawing/2016/ink" xmlns:am3d="http://schemas.microsoft.com/office/drawing/2017/model3d" xmlns:o="urn:schemas-microsoft-com:office:office" xmlns:r="http://schemas.openxmlformats.org/officeDocument/2006/relationships" xmlns:m="http://schemas.openxmlformats.org/officeDocument/2006/math" xmlns:v="urn:schemas-microsoft-com:vml" xmlns:wp14="http://schemas.microsoft.com/office/word/2010/wordprocessingDrawing" xmlns:wp="http://schemas.openxmlformats.org/drawingml/2006/wordprocessingDrawing" xmlns:w10="urn:schemas-microsoft-com:office:word" xmlns:w="http://schemas.openxmlformats.org/wordprocessingml/2006/main" xmlns:w14="http://schemas.microsoft.com/office/word/2010/wordml" xmlns:w15="http://schemas.microsoft.com/office/word/2012/wordml" xmlns:w16cex="http://schemas.microsoft.com/office/word/2018/wordml/cex" xmlns:w16cid="http://schemas.microsoft.com/office/word/2016/wordml/cid" xmlns:w16="http://schemas.microsoft.com/office/word/2018/wordml" xmlns:w16se="http://schemas.microsoft.com/office/word/2015/wordml/symex" xmlns:wpg="http://schemas.microsoft.com/office/word/2010/wordprocessingGroup" xmlns:wpi="http://schemas.microsoft.com/office/word/2010/wordprocessingInk" xmlns:wne="http://schemas.microsoft.com/office/word/2006/wordml" xmlns:wps="http://schemas.microsoft.com/office/word/2010/wordprocessingShape" mc:Ignorable="w14 w15 w16se w16cid w16 w16cex wp14">
+<w:document xmlns:wpc="http://schemas.microsoft.com/office/word/2010/wordprocessingCanvas" xmlns:cx="http://schemas.microsoft.com/office/drawing/2014/chartex" xmlns:cx1="http://schemas.microsoft.com/office/drawing/2015/9/8/chartex" xmlns:cx2="http://schemas.microsoft.com/office/drawing/2015/10/21/chartex" xmlns:cx3="http://schemas.microsoft.com/office/drawing/2016/5/9/chartex" xmlns:cx4="http://schemas.microsoft.com/office/drawing/2016/5/10/chartex" xmlns:cx5="http://schemas.microsoft.com/office/drawing/2016/5/11/chartex" xmlns:cx6="http://schemas.microsoft.com/office/drawing/2016/5/12/chartex" xmlns:cx7="http://schemas.microsoft.com/office/drawing/2016/5/13/chartex" xmlns:cx8="http://schemas.microsoft.com/office/drawing/2016/5/14/chartex" xmlns:mc="http://schemas.openxmlformats.org/markup-compatibility/2006" xmlns:aink="http://schemas.microsoft.com/office/drawing/2016/ink" xmlns:am3d="http://schemas.microsoft.com/office/drawing/2017/model3d" xmlns:o="urn:schemas-microsoft-com:office:office" xmlns:r="http://schemas.openxmlformats.org/officeDocument/2006/relationships" xmlns:m="http://schemas.openxmlformats.org/officeDocument/2006/math" xmlns:v="urn:schemas-microsoft-com:vml" xmlns:wp14="http://schemas.microsoft.com/office/word/2010/wordprocessingDrawing" xmlns:wp="http://schemas.openxmlformats.org/drawingml/2006/wordprocessingDrawing" xmlns:w10="urn:schemas-microsoft-com:office:word" xmlns:w="http://schemas.openxmlformats.org/wordprocessingml/2006/main" xmlns:w14="http://schemas.microsoft.com/office/word/2010/wordml" xmlns:w15="http://schemas.microsoft.com/office/word/2012/wordml" xmlns:w16cex="http://schemas.microsoft.com/office/word/2018/wordml/cex" xmlns:w16cid="http://schemas.microsoft.com/office/word/2016/wordml/cid" xmlns:w16="http://schemas.microsoft.com/office/word/2018/wordml" xmlns:w16sdtdh="http://schemas.microsoft.com/office/word/2020/wordml/sdtdatahash" xmlns:w16se="http://schemas.microsoft.com/office/word/2015/wordml/symex" xmlns:wpg="http://schemas.microsoft.com/office/word/2010/wordprocessingGroup" xmlns:wpi="http://schemas.microsoft.com/office/word/2010/wordprocessingInk" xmlns:wne="http://schemas.microsoft.com/office/word/2006/wordml" xmlns:wps="http://schemas.microsoft.com/office/word/2010/wordprocessingShape" mc:Ignorable="w14 w15 w16se w16cid w16 w16cex w16sdtdh wp14">
   <w:body>
     <w:p>
       <w:pPr>
@@ -47,6 +47,11 @@
     </w:p>
     <w:p>
       <w:pPr>
+        <w:pStyle w:val="Prrafodelista"/>
+        <w:numPr>
+          <w:ilvl w:val="0"/>
+          <w:numId w:val="6"/>
+        </w:numPr>
         <w:rPr>
           <w:rFonts w:ascii="Times New Roman" w:eastAsia="Times New Roman" w:hAnsi="Times New Roman" w:cs="Times New Roman"/>
           <w:color w:val="000000"/>
@@ -61,6 +66,17 @@
           <w:sz w:val="22"/>
           <w:szCs w:val="22"/>
         </w:rPr>
+        <w:t xml:space="preserve">IDENTIFICACIÓN DEL </w:t>
+      </w:r>
+      <w:r>
+        <w:rPr>
+          <w:rFonts w:ascii="Arial" w:eastAsia="Times New Roman" w:hAnsi="Arial" w:cs="Arial"/>
+          <w:b/>
+          <w:bCs/>
+          <w:color w:val="000000"/>
+          <w:sz w:val="22"/>
+          <w:szCs w:val="22"/>
+        </w:rPr>
         <w:t>PROBLEMA</w:t>
       </w:r>
     </w:p>
@@ -97,6 +113,35 @@
           <w:color w:val="000000"/>
         </w:rPr>
       </w:pPr>
+    </w:p>
+    <w:p>
+      <w:pPr>
+        <w:pStyle w:val="Prrafodelista"/>
+        <w:numPr>
+          <w:ilvl w:val="0"/>
+          <w:numId w:val="6"/>
+        </w:numPr>
+        <w:spacing w:after="240"/>
+        <w:rPr>
+          <w:rFonts w:ascii="Arial" w:eastAsia="Times New Roman" w:hAnsi="Arial" w:cs="Arial"/>
+          <w:b/>
+          <w:bCs/>
+          <w:color w:val="000000"/>
+          <w:sz w:val="22"/>
+          <w:szCs w:val="22"/>
+        </w:rPr>
+      </w:pPr>
+      <w:r>
+        <w:rPr>
+          <w:rFonts w:ascii="Arial" w:eastAsia="Times New Roman" w:hAnsi="Arial" w:cs="Arial"/>
+          <w:b/>
+          <w:bCs/>
+          <w:color w:val="000000"/>
+          <w:sz w:val="22"/>
+          <w:szCs w:val="22"/>
+        </w:rPr>
+        <w:t>RESEARCH</w:t>
+      </w:r>
     </w:p>
     <w:p>
       <w:pPr>
@@ -153,7 +198,27 @@
           <w:sz w:val="22"/>
           <w:szCs w:val="22"/>
         </w:rPr>
-        <w:t>Realizar tablas con la información del dataset.</w:t>
+        <w:t xml:space="preserve">Realizar tablas con la información del </w:t>
+      </w:r>
+      <w:proofErr w:type="spellStart"/>
+      <w:r>
+        <w:rPr>
+          <w:rFonts w:ascii="Arial" w:eastAsia="Times New Roman" w:hAnsi="Arial" w:cs="Arial"/>
+          <w:color w:val="000000"/>
+          <w:sz w:val="22"/>
+          <w:szCs w:val="22"/>
+        </w:rPr>
+        <w:t>dataset</w:t>
+      </w:r>
+      <w:proofErr w:type="spellEnd"/>
+      <w:r>
+        <w:rPr>
+          <w:rFonts w:ascii="Arial" w:eastAsia="Times New Roman" w:hAnsi="Arial" w:cs="Arial"/>
+          <w:color w:val="000000"/>
+          <w:sz w:val="22"/>
+          <w:szCs w:val="22"/>
+        </w:rPr>
+        <w:t>.</w:t>
       </w:r>
     </w:p>
     <w:p>
@@ -277,8 +342,39 @@
           <w:sz w:val="22"/>
           <w:szCs w:val="22"/>
         </w:rPr>
-        <w:t>Un gráfico que ilustre cuál es la calificación más votada por los usuarios, es decir, cuantas peliculas del total tienen calificación cercana a 5 a 4, etc</w:t>
-      </w:r>
+        <w:t xml:space="preserve">Un gráfico que ilustre cuál es la calificación más votada por los usuarios, es decir, cuantas </w:t>
+      </w:r>
+      <w:proofErr w:type="spellStart"/>
+      <w:r>
+        <w:rPr>
+          <w:rFonts w:ascii="Arial" w:eastAsia="Times New Roman" w:hAnsi="Arial" w:cs="Arial"/>
+          <w:color w:val="000000"/>
+          <w:sz w:val="22"/>
+          <w:szCs w:val="22"/>
+        </w:rPr>
+        <w:t>peliculas</w:t>
+      </w:r>
+      <w:proofErr w:type="spellEnd"/>
+      <w:r>
+        <w:rPr>
+          <w:rFonts w:ascii="Arial" w:eastAsia="Times New Roman" w:hAnsi="Arial" w:cs="Arial"/>
+          <w:color w:val="000000"/>
+          <w:sz w:val="22"/>
+          <w:szCs w:val="22"/>
+        </w:rPr>
+        <w:t xml:space="preserve"> del total tienen calificación cercana a 5 a 4, </w:t>
+      </w:r>
+      <w:proofErr w:type="spellStart"/>
+      <w:r>
+        <w:rPr>
+          <w:rFonts w:ascii="Arial" w:eastAsia="Times New Roman" w:hAnsi="Arial" w:cs="Arial"/>
+          <w:color w:val="000000"/>
+          <w:sz w:val="22"/>
+          <w:szCs w:val="22"/>
+        </w:rPr>
+        <w:t>etc</w:t>
+      </w:r>
+      <w:proofErr w:type="spellEnd"/>
     </w:p>
     <w:p>
       <w:pPr>
@@ -379,6 +475,8 @@
     </w:p>
     <w:p/>
     <w:p/>
+    <w:p/>
+    <w:p/>
     <w:p>
       <w:pPr>
         <w:rPr>
@@ -414,96 +512,6 @@
           <w:color w:val="000000"/>
         </w:rPr>
       </w:pPr>
-      <w:r>
-        <w:rPr>
-          <w:rFonts w:ascii="Verdana" w:eastAsia="Times New Roman" w:hAnsi="Verdana" w:cs="Times New Roman"/>
-          <w:color w:val="222222"/>
-          <w:sz w:val="21"/>
-          <w:szCs w:val="21"/>
-          <w:shd w:val="clear" w:color="auto" w:fill="FFFFFF"/>
-        </w:rPr>
-        <w:t>Un árbol de decisiones es una representación esquemática que facilita la toma de decisiones, especialmente cuando existen riesgos, costos, beneficios y múltiples opciones</w:t>
-      </w:r>
-      <w:r>
-        <w:rPr>
-          <w:rFonts w:ascii="Verdana" w:eastAsia="Times New Roman" w:hAnsi="Verdana" w:cs="Times New Roman"/>
-          <w:color w:val="555555"/>
-          <w:sz w:val="21"/>
-          <w:szCs w:val="21"/>
-          <w:shd w:val="clear" w:color="auto" w:fill="FFFFFF"/>
-        </w:rPr>
-        <w:t xml:space="preserve"> </w:t>
-      </w:r>
-      <w:r>
-        <w:rPr>
-          <w:rFonts w:ascii="Verdana" w:eastAsia="Times New Roman" w:hAnsi="Verdana" w:cs="Times New Roman"/>
-          <w:color w:val="222222"/>
-          <w:sz w:val="21"/>
-          <w:szCs w:val="21"/>
-          <w:shd w:val="clear" w:color="auto" w:fill="FFFFFF"/>
-        </w:rPr>
-        <w:t>al representar visualmente las diferentes posibilidades que existen ante un escenario; además, de las posibles consecuencias que cada escenario podría traer. Su nombre se da debido al parecido que tiene el esquema con las ramas de un árbol; un árbol de decisiones puede utilizarse en cualquier aspecto de la vida cotidiana, desde decisiones difíciles en la familia, hasta aplicaciones complejas en los negocios y en la inteligencia artificial.</w:t>
-      </w:r>
-    </w:p>
-    <w:p>
-      <w:pPr>
-        <w:rPr>
-          <w:rFonts w:ascii="Times New Roman" w:eastAsia="Times New Roman" w:hAnsi="Times New Roman" w:cs="Times New Roman"/>
-          <w:color w:val="000000"/>
-        </w:rPr>
-      </w:pPr>
-    </w:p>
-    <w:p>
-      <w:pPr>
-        <w:rPr>
-          <w:rFonts w:ascii="Times New Roman" w:eastAsia="Times New Roman" w:hAnsi="Times New Roman" w:cs="Times New Roman"/>
-          <w:color w:val="000000"/>
-        </w:rPr>
-      </w:pPr>
-      <w:hyperlink r:id="rId5" w:history="1">
-        <w:r>
-          <w:rPr>
-            <w:rStyle w:val="Hipervnculo"/>
-            <w:rFonts w:ascii="Verdana" w:eastAsia="Times New Roman" w:hAnsi="Verdana" w:cs="Times New Roman"/>
-            <w:color w:val="1155CC"/>
-            <w:sz w:val="21"/>
-            <w:szCs w:val="21"/>
-            <w:shd w:val="clear" w:color="auto" w:fill="FFFFFF"/>
-          </w:rPr>
-          <w:t>https://profesionistas.org.mx/que-son-y-como-hacer-arboles-de-decisiones/</w:t>
-        </w:r>
-      </w:hyperlink>
-    </w:p>
-    <w:p>
-      <w:pPr>
-        <w:rPr>
-          <w:rFonts w:ascii="Times New Roman" w:eastAsia="Times New Roman" w:hAnsi="Times New Roman" w:cs="Times New Roman"/>
-          <w:color w:val="000000"/>
-        </w:rPr>
-      </w:pPr>
-    </w:p>
-    <w:p>
-      <w:pPr>
-        <w:rPr>
-          <w:rFonts w:ascii="Times New Roman" w:eastAsia="Times New Roman" w:hAnsi="Times New Roman" w:cs="Times New Roman"/>
-          <w:color w:val="000000"/>
-        </w:rPr>
-      </w:pPr>
-      <w:hyperlink r:id="rId6" w:history="1">
-        <w:r>
-          <w:rPr>
-            <w:rStyle w:val="Hipervnculo"/>
-            <w:rFonts w:ascii="Verdana" w:eastAsia="Times New Roman" w:hAnsi="Verdana" w:cs="Times New Roman"/>
-            <w:color w:val="1155CC"/>
-            <w:sz w:val="21"/>
-            <w:szCs w:val="21"/>
-            <w:shd w:val="clear" w:color="auto" w:fill="FFFFFF"/>
-          </w:rPr>
-          <w:t>https://www.gestiondeoperaciones.net/procesos/arbol-de-decision/</w:t>
-        </w:r>
-      </w:hyperlink>
-    </w:p>
-    <w:p>
       <w:r>
         <w:rPr>
           <w:rFonts w:ascii="Verdana" w:eastAsia="Times New Roman" w:hAnsi="Verdana" w:cs="Times New Roman"/>
@@ -514,11 +522,26 @@
           <w:bdr w:val="none" w:sz="0" w:space="0" w:color="auto" w:frame="1"/>
           <w:shd w:val="clear" w:color="auto" w:fill="FFFFFF"/>
         </w:rPr>
-        <w:lastRenderedPageBreak/>
         <w:drawing>
-          <wp:inline distT="0" distB="0" distL="0" distR="0" wp14:anchorId="4C55EBBE" wp14:editId="54885591">
-            <wp:extent cx="5532120" cy="4069080"/>
-            <wp:effectExtent l="0" t="0" r="11430" b="7620"/>
+          <wp:anchor distT="0" distB="0" distL="114300" distR="114300" simplePos="0" relativeHeight="251659264" behindDoc="1" locked="0" layoutInCell="1" allowOverlap="1" wp14:anchorId="03552851" wp14:editId="4E947E5B">
+            <wp:simplePos x="0" y="0"/>
+            <wp:positionH relativeFrom="column">
+              <wp:posOffset>3950970</wp:posOffset>
+            </wp:positionH>
+            <wp:positionV relativeFrom="paragraph">
+              <wp:posOffset>171450</wp:posOffset>
+            </wp:positionV>
+            <wp:extent cx="2646680" cy="1946910"/>
+            <wp:effectExtent l="0" t="0" r="1270" b="0"/>
+            <wp:wrapTight wrapText="bothSides">
+              <wp:wrapPolygon edited="0">
+                <wp:start x="0" y="0"/>
+                <wp:lineTo x="0" y="21346"/>
+                <wp:lineTo x="21455" y="21346"/>
+                <wp:lineTo x="21455" y="0"/>
+                <wp:lineTo x="0" y="0"/>
+              </wp:wrapPolygon>
+            </wp:wrapTight>
             <wp:docPr id="1" name="Imagen 1" descr="Diagram&#10;&#10;Description automatically generated"/>
             <wp:cNvGraphicFramePr>
               <a:graphicFrameLocks xmlns:a="http://schemas.openxmlformats.org/drawingml/2006/main" noChangeAspect="1"/>
@@ -533,7 +556,7 @@
                     </pic:cNvPicPr>
                   </pic:nvPicPr>
                   <pic:blipFill>
-                    <a:blip r:embed="rId7" r:link="rId8">
+                    <a:blip r:embed="rId8" r:link="rId9">
                       <a:extLst>
                         <a:ext uri="{28A0092B-C50C-407E-A947-70E740481C1C}">
                           <a14:useLocalDpi xmlns:a14="http://schemas.microsoft.com/office/drawing/2010/main" val="0"/>
@@ -548,7 +571,7 @@
                   <pic:spPr bwMode="auto">
                     <a:xfrm>
                       <a:off x="0" y="0"/>
-                      <a:ext cx="5532120" cy="4069080"/>
+                      <a:ext cx="2646680" cy="1946910"/>
                     </a:xfrm>
                     <a:prstGeom prst="rect">
                       <a:avLst/>
@@ -561,9 +584,318 @@
                 </pic:pic>
               </a:graphicData>
             </a:graphic>
-          </wp:inline>
+            <wp14:sizeRelH relativeFrom="page">
+              <wp14:pctWidth>0</wp14:pctWidth>
+            </wp14:sizeRelH>
+            <wp14:sizeRelV relativeFrom="page">
+              <wp14:pctHeight>0</wp14:pctHeight>
+            </wp14:sizeRelV>
+          </wp:anchor>
         </w:drawing>
       </w:r>
+      <w:r>
+        <w:rPr>
+          <w:rFonts w:ascii="Verdana" w:eastAsia="Times New Roman" w:hAnsi="Verdana" w:cs="Times New Roman"/>
+          <w:color w:val="222222"/>
+          <w:sz w:val="21"/>
+          <w:szCs w:val="21"/>
+          <w:shd w:val="clear" w:color="auto" w:fill="FFFFFF"/>
+        </w:rPr>
+        <w:t>Un árbol de decisiones es una representación esquemática que facilita la toma de decisiones, especialmente cuando existen riesgos, costos, beneficios y múltiples opciones</w:t>
+      </w:r>
+      <w:r>
+        <w:rPr>
+          <w:rFonts w:ascii="Verdana" w:eastAsia="Times New Roman" w:hAnsi="Verdana" w:cs="Times New Roman"/>
+          <w:color w:val="555555"/>
+          <w:sz w:val="21"/>
+          <w:szCs w:val="21"/>
+          <w:shd w:val="clear" w:color="auto" w:fill="FFFFFF"/>
+        </w:rPr>
+        <w:t xml:space="preserve"> </w:t>
+      </w:r>
+      <w:r>
+        <w:rPr>
+          <w:rFonts w:ascii="Verdana" w:eastAsia="Times New Roman" w:hAnsi="Verdana" w:cs="Times New Roman"/>
+          <w:color w:val="222222"/>
+          <w:sz w:val="21"/>
+          <w:szCs w:val="21"/>
+          <w:shd w:val="clear" w:color="auto" w:fill="FFFFFF"/>
+        </w:rPr>
+        <w:t xml:space="preserve">al representar visualmente las diferentes posibilidades que existen ante un escenario; además, de las posibles consecuencias que cada escenario podría traer. Su nombre se da debido al parecido que tiene el esquema con las ramas de un árbol; un árbol de decisiones puede utilizarse en cualquier aspecto de la vida cotidiana, desde decisiones </w:t>
+      </w:r>
+      <w:r>
+        <w:rPr>
+          <w:rFonts w:ascii="Verdana" w:eastAsia="Times New Roman" w:hAnsi="Verdana" w:cs="Times New Roman"/>
+          <w:color w:val="222222"/>
+          <w:sz w:val="21"/>
+          <w:szCs w:val="21"/>
+          <w:shd w:val="clear" w:color="auto" w:fill="FFFFFF"/>
+        </w:rPr>
+        <w:lastRenderedPageBreak/>
+        <w:t>difíciles en la familia, hasta aplicaciones complejas en los negocios y en la inteligencia artificial.</w:t>
+      </w:r>
+      <w:r>
+        <w:rPr>
+          <w:rStyle w:val="Refdenotaalpie"/>
+          <w:rFonts w:ascii="Verdana" w:eastAsia="Times New Roman" w:hAnsi="Verdana" w:cs="Times New Roman"/>
+          <w:color w:val="222222"/>
+          <w:sz w:val="21"/>
+          <w:szCs w:val="21"/>
+          <w:shd w:val="clear" w:color="auto" w:fill="FFFFFF"/>
+        </w:rPr>
+        <w:footnoteReference w:id="1"/>
+      </w:r>
+      <w:r>
+        <w:rPr>
+          <w:rFonts w:ascii="Verdana" w:eastAsia="Times New Roman" w:hAnsi="Verdana" w:cs="Times New Roman"/>
+          <w:noProof/>
+          <w:color w:val="555555"/>
+          <w:sz w:val="21"/>
+          <w:szCs w:val="21"/>
+          <w:bdr w:val="none" w:sz="0" w:space="0" w:color="auto" w:frame="1"/>
+          <w:shd w:val="clear" w:color="auto" w:fill="FFFFFF"/>
+        </w:rPr>
+        <w:t xml:space="preserve"> </w:t>
+      </w:r>
+      <w:r>
+        <w:rPr>
+          <w:rStyle w:val="Refdenotaalpie"/>
+          <w:rFonts w:ascii="Verdana" w:eastAsia="Times New Roman" w:hAnsi="Verdana" w:cs="Times New Roman"/>
+          <w:noProof/>
+          <w:color w:val="555555"/>
+          <w:sz w:val="21"/>
+          <w:szCs w:val="21"/>
+          <w:bdr w:val="none" w:sz="0" w:space="0" w:color="auto" w:frame="1"/>
+          <w:shd w:val="clear" w:color="auto" w:fill="FFFFFF"/>
+        </w:rPr>
+        <w:footnoteReference w:id="2"/>
+      </w:r>
+    </w:p>
+    <w:p>
+      <w:pPr>
+        <w:rPr>
+          <w:rFonts w:ascii="Times New Roman" w:eastAsia="Times New Roman" w:hAnsi="Times New Roman" w:cs="Times New Roman"/>
+          <w:color w:val="000000"/>
+        </w:rPr>
+      </w:pPr>
+    </w:p>
+    <w:p>
+      <w:pPr>
+        <w:rPr>
+          <w:rFonts w:ascii="Times New Roman" w:eastAsia="Times New Roman" w:hAnsi="Times New Roman" w:cs="Times New Roman"/>
+          <w:color w:val="000000"/>
+        </w:rPr>
+      </w:pPr>
+    </w:p>
+    <w:p>
+      <w:pPr>
+        <w:spacing w:after="240"/>
+        <w:rPr>
+          <w:rFonts w:ascii="Arial" w:eastAsia="Times New Roman" w:hAnsi="Arial" w:cs="Arial"/>
+          <w:b/>
+          <w:bCs/>
+          <w:color w:val="000000"/>
+          <w:sz w:val="22"/>
+          <w:szCs w:val="22"/>
+        </w:rPr>
+      </w:pPr>
+    </w:p>
+    <w:p>
+      <w:pPr>
+        <w:pStyle w:val="Prrafodelista"/>
+        <w:numPr>
+          <w:ilvl w:val="0"/>
+          <w:numId w:val="6"/>
+        </w:numPr>
+        <w:spacing w:after="240"/>
+        <w:rPr>
+          <w:rFonts w:ascii="Arial" w:eastAsia="Times New Roman" w:hAnsi="Arial" w:cs="Arial"/>
+          <w:b/>
+          <w:bCs/>
+          <w:color w:val="000000"/>
+          <w:sz w:val="22"/>
+          <w:szCs w:val="22"/>
+        </w:rPr>
+      </w:pPr>
+      <w:r>
+        <w:rPr>
+          <w:rFonts w:ascii="Arial" w:eastAsia="Times New Roman" w:hAnsi="Arial" w:cs="Arial"/>
+          <w:b/>
+          <w:bCs/>
+          <w:color w:val="000000"/>
+          <w:sz w:val="22"/>
+          <w:szCs w:val="22"/>
+        </w:rPr>
+        <w:t>SOLUCIONES CREATIVAS</w:t>
+      </w:r>
+    </w:p>
+    <w:p/>
+    <w:p>
+      <w:pPr>
+        <w:ind w:firstLine="720"/>
+        <w:rPr>
+          <w:rFonts w:ascii="Arial" w:hAnsi="Arial" w:cs="Arial"/>
+          <w:b/>
+        </w:rPr>
+      </w:pPr>
+      <w:r>
+        <w:rPr>
+          <w:rFonts w:ascii="Arial" w:hAnsi="Arial" w:cs="Arial"/>
+          <w:b/>
+        </w:rPr>
+        <w:t>LLUVIA DE IDEAS</w:t>
+      </w:r>
+      <w:r>
+        <w:rPr>
+          <w:rFonts w:ascii="Arial" w:hAnsi="Arial" w:cs="Arial"/>
+          <w:b/>
+        </w:rPr>
+        <w:t>:</w:t>
+      </w:r>
+    </w:p>
+    <w:p>
+      <w:pPr>
+        <w:ind w:firstLine="720"/>
+        <w:rPr>
+          <w:rFonts w:ascii="Arial" w:hAnsi="Arial" w:cs="Arial"/>
+          <w:b/>
+        </w:rPr>
+      </w:pPr>
+    </w:p>
+    <w:p>
+      <w:pPr>
+        <w:pStyle w:val="Prrafodelista"/>
+        <w:numPr>
+          <w:ilvl w:val="1"/>
+          <w:numId w:val="2"/>
+        </w:numPr>
+        <w:rPr>
+          <w:rFonts w:ascii="Arial" w:hAnsi="Arial" w:cs="Arial"/>
+          <w:b/>
+        </w:rPr>
+      </w:pPr>
+      <w:r>
+        <w:rPr>
+          <w:rFonts w:ascii="Arial" w:hAnsi="Arial" w:cs="Arial"/>
+          <w:b/>
+        </w:rPr>
+        <w:t xml:space="preserve">Búsqueda manual: </w:t>
+      </w:r>
+      <w:r>
+        <w:rPr>
+          <w:rFonts w:ascii="Arial" w:hAnsi="Arial" w:cs="Arial"/>
+          <w:b/>
+        </w:rPr>
+        <w:t xml:space="preserve"> </w:t>
+      </w:r>
+      <w:r>
+        <w:rPr>
+          <w:rFonts w:ascii="Arial" w:hAnsi="Arial" w:cs="Arial"/>
+          <w:bCs/>
+        </w:rPr>
+        <w:t>El usuario guarde las películas que más le llamen la atención para verlas en un futuro, cuando desee ver las películas ya guardadas.</w:t>
+      </w:r>
+    </w:p>
+    <w:p>
+      <w:pPr>
+        <w:pStyle w:val="Prrafodelista"/>
+        <w:numPr>
+          <w:ilvl w:val="1"/>
+          <w:numId w:val="2"/>
+        </w:numPr>
+        <w:rPr>
+          <w:rFonts w:ascii="Arial" w:hAnsi="Arial" w:cs="Arial"/>
+          <w:b/>
+        </w:rPr>
+      </w:pPr>
+      <w:r>
+        <w:rPr>
+          <w:rFonts w:ascii="Arial" w:hAnsi="Arial" w:cs="Arial"/>
+          <w:b/>
+        </w:rPr>
+        <w:t xml:space="preserve">Guardar las películas vistas: </w:t>
+      </w:r>
+      <w:r>
+        <w:rPr>
+          <w:rFonts w:ascii="Arial" w:hAnsi="Arial" w:cs="Arial"/>
+          <w:bCs/>
+        </w:rPr>
+        <w:t>Guardar las películas ya vistas por el usuario en una lista, al completar cierta cantidad de películas vistas comenzar a recomendar de acuerdo a su género más visto.</w:t>
+      </w:r>
+    </w:p>
+    <w:p>
+      <w:pPr>
+        <w:pStyle w:val="Prrafodelista"/>
+        <w:numPr>
+          <w:ilvl w:val="1"/>
+          <w:numId w:val="2"/>
+        </w:numPr>
+        <w:rPr>
+          <w:rFonts w:ascii="Arial" w:hAnsi="Arial" w:cs="Arial"/>
+          <w:b/>
+        </w:rPr>
+      </w:pPr>
+      <w:r>
+        <w:rPr>
+          <w:rFonts w:ascii="Arial" w:hAnsi="Arial" w:cs="Arial"/>
+          <w:b/>
+        </w:rPr>
+        <w:t xml:space="preserve">Recomendar a través de sus vistas:  </w:t>
+      </w:r>
+      <w:r>
+        <w:rPr>
+          <w:rFonts w:ascii="Arial" w:hAnsi="Arial" w:cs="Arial"/>
+          <w:bCs/>
+        </w:rPr>
+        <w:t>Por medio de árboles de decisión tomar decisiones de recomendaciones en base las películas que busca, teniendo en cuenta el género, los directores, etc.</w:t>
+      </w:r>
+    </w:p>
+    <w:p>
+      <w:pPr>
+        <w:pStyle w:val="Prrafodelista"/>
+        <w:numPr>
+          <w:ilvl w:val="1"/>
+          <w:numId w:val="2"/>
+        </w:numPr>
+        <w:rPr>
+          <w:rFonts w:ascii="Arial" w:hAnsi="Arial" w:cs="Arial"/>
+          <w:b/>
+        </w:rPr>
+      </w:pPr>
+      <w:r>
+        <w:rPr>
+          <w:rFonts w:ascii="Arial" w:hAnsi="Arial" w:cs="Arial"/>
+          <w:b/>
+        </w:rPr>
+        <w:t xml:space="preserve">Utilizar listas de películas predeterminadas: </w:t>
+      </w:r>
+      <w:r>
+        <w:rPr>
+          <w:rFonts w:ascii="Arial" w:hAnsi="Arial" w:cs="Arial"/>
+          <w:bCs/>
+        </w:rPr>
+        <w:t>Tener listas con diversas películas por género, para recomendarlas de acuerdo al género más visto.</w:t>
+      </w:r>
+    </w:p>
+    <w:p>
+      <w:pPr>
+        <w:pStyle w:val="Prrafodelista"/>
+        <w:ind w:left="1440"/>
+        <w:rPr>
+          <w:rFonts w:ascii="Arial" w:hAnsi="Arial" w:cs="Arial"/>
+          <w:b/>
+        </w:rPr>
+      </w:pPr>
+    </w:p>
+    <w:p>
+      <w:pPr>
+        <w:pStyle w:val="Prrafodelista"/>
+      </w:pPr>
+    </w:p>
+    <w:p>
+      <w:pPr>
+        <w:pStyle w:val="Prrafodelista"/>
+      </w:pPr>
     </w:p>
     <w:sectPr>
       <w:pgSz w:w="12240" w:h="15840"/>
@@ -575,12 +907,132 @@
 </w:document>
 </file>
 
+<file path=word/endnotes.xml><?xml version="1.0" encoding="utf-8"?>
+<w:endnotes xmlns:wpc="http://schemas.microsoft.com/office/word/2010/wordprocessingCanvas" xmlns:cx="http://schemas.microsoft.com/office/drawing/2014/chartex" xmlns:cx1="http://schemas.microsoft.com/office/drawing/2015/9/8/chartex" xmlns:cx2="http://schemas.microsoft.com/office/drawing/2015/10/21/chartex" xmlns:cx3="http://schemas.microsoft.com/office/drawing/2016/5/9/chartex" xmlns:cx4="http://schemas.microsoft.com/office/drawing/2016/5/10/chartex" xmlns:cx5="http://schemas.microsoft.com/office/drawing/2016/5/11/chartex" xmlns:cx6="http://schemas.microsoft.com/office/drawing/2016/5/12/chartex" xmlns:cx7="http://schemas.microsoft.com/office/drawing/2016/5/13/chartex" xmlns:cx8="http://schemas.microsoft.com/office/drawing/2016/5/14/chartex" xmlns:mc="http://schemas.openxmlformats.org/markup-compatibility/2006" xmlns:aink="http://schemas.microsoft.com/office/drawing/2016/ink" xmlns:am3d="http://schemas.microsoft.com/office/drawing/2017/model3d" xmlns:o="urn:schemas-microsoft-com:office:office" xmlns:r="http://schemas.openxmlformats.org/officeDocument/2006/relationships" xmlns:m="http://schemas.openxmlformats.org/officeDocument/2006/math" xmlns:v="urn:schemas-microsoft-com:vml" xmlns:wp14="http://schemas.microsoft.com/office/word/2010/wordprocessingDrawing" xmlns:wp="http://schemas.openxmlformats.org/drawingml/2006/wordprocessingDrawing" xmlns:w10="urn:schemas-microsoft-com:office:word" xmlns:w="http://schemas.openxmlformats.org/wordprocessingml/2006/main" xmlns:w14="http://schemas.microsoft.com/office/word/2010/wordml" xmlns:w15="http://schemas.microsoft.com/office/word/2012/wordml" xmlns:w16cex="http://schemas.microsoft.com/office/word/2018/wordml/cex" xmlns:w16cid="http://schemas.microsoft.com/office/word/2016/wordml/cid" xmlns:w16="http://schemas.microsoft.com/office/word/2018/wordml" xmlns:w16sdtdh="http://schemas.microsoft.com/office/word/2020/wordml/sdtdatahash" xmlns:w16se="http://schemas.microsoft.com/office/word/2015/wordml/symex" xmlns:wpg="http://schemas.microsoft.com/office/word/2010/wordprocessingGroup" xmlns:wpi="http://schemas.microsoft.com/office/word/2010/wordprocessingInk" xmlns:wne="http://schemas.microsoft.com/office/word/2006/wordml" xmlns:wps="http://schemas.microsoft.com/office/word/2010/wordprocessingShape" mc:Ignorable="w14 w15 w16se w16cid w16 w16cex w16sdtdh wp14">
+  <w:endnote w:type="separator" w:id="-1">
+    <w:p>
+      <w:r>
+        <w:separator/>
+      </w:r>
+    </w:p>
+  </w:endnote>
+  <w:endnote w:type="continuationSeparator" w:id="0">
+    <w:p>
+      <w:r>
+        <w:continuationSeparator/>
+      </w:r>
+    </w:p>
+  </w:endnote>
+</w:endnotes>
+</file>
+
+<file path=word/footnotes.xml><?xml version="1.0" encoding="utf-8"?>
+<w:footnotes xmlns:wpc="http://schemas.microsoft.com/office/word/2010/wordprocessingCanvas" xmlns:cx="http://schemas.microsoft.com/office/drawing/2014/chartex" xmlns:cx1="http://schemas.microsoft.com/office/drawing/2015/9/8/chartex" xmlns:cx2="http://schemas.microsoft.com/office/drawing/2015/10/21/chartex" xmlns:cx3="http://schemas.microsoft.com/office/drawing/2016/5/9/chartex" xmlns:cx4="http://schemas.microsoft.com/office/drawing/2016/5/10/chartex" xmlns:cx5="http://schemas.microsoft.com/office/drawing/2016/5/11/chartex" xmlns:cx6="http://schemas.microsoft.com/office/drawing/2016/5/12/chartex" xmlns:cx7="http://schemas.microsoft.com/office/drawing/2016/5/13/chartex" xmlns:cx8="http://schemas.microsoft.com/office/drawing/2016/5/14/chartex" xmlns:mc="http://schemas.openxmlformats.org/markup-compatibility/2006" xmlns:aink="http://schemas.microsoft.com/office/drawing/2016/ink" xmlns:am3d="http://schemas.microsoft.com/office/drawing/2017/model3d" xmlns:o="urn:schemas-microsoft-com:office:office" xmlns:r="http://schemas.openxmlformats.org/officeDocument/2006/relationships" xmlns:m="http://schemas.openxmlformats.org/officeDocument/2006/math" xmlns:v="urn:schemas-microsoft-com:vml" xmlns:wp14="http://schemas.microsoft.com/office/word/2010/wordprocessingDrawing" xmlns:wp="http://schemas.openxmlformats.org/drawingml/2006/wordprocessingDrawing" xmlns:w10="urn:schemas-microsoft-com:office:word" xmlns:w="http://schemas.openxmlformats.org/wordprocessingml/2006/main" xmlns:w14="http://schemas.microsoft.com/office/word/2010/wordml" xmlns:w15="http://schemas.microsoft.com/office/word/2012/wordml" xmlns:w16cex="http://schemas.microsoft.com/office/word/2018/wordml/cex" xmlns:w16cid="http://schemas.microsoft.com/office/word/2016/wordml/cid" xmlns:w16="http://schemas.microsoft.com/office/word/2018/wordml" xmlns:w16sdtdh="http://schemas.microsoft.com/office/word/2020/wordml/sdtdatahash" xmlns:w16se="http://schemas.microsoft.com/office/word/2015/wordml/symex" xmlns:wpg="http://schemas.microsoft.com/office/word/2010/wordprocessingGroup" xmlns:wpi="http://schemas.microsoft.com/office/word/2010/wordprocessingInk" xmlns:wne="http://schemas.microsoft.com/office/word/2006/wordml" xmlns:wps="http://schemas.microsoft.com/office/word/2010/wordprocessingShape" mc:Ignorable="w14 w15 w16se w16cid w16 w16cex w16sdtdh wp14">
+  <w:footnote w:type="separator" w:id="-1">
+    <w:p>
+      <w:r>
+        <w:separator/>
+      </w:r>
+    </w:p>
+  </w:footnote>
+  <w:footnote w:type="continuationSeparator" w:id="0">
+    <w:p>
+      <w:r>
+        <w:continuationSeparator/>
+      </w:r>
+    </w:p>
+  </w:footnote>
+  <w:footnote w:id="1">
+    <w:p>
+      <w:pPr>
+        <w:pStyle w:val="Textonotapie"/>
+        <w:rPr>
+          <w:rStyle w:val="Hipervnculo"/>
+          <w:rFonts w:ascii="Verdana" w:eastAsia="Times New Roman" w:hAnsi="Verdana" w:cs="Times New Roman"/>
+          <w:color w:val="1155CC"/>
+          <w:sz w:val="21"/>
+          <w:szCs w:val="21"/>
+          <w:shd w:val="clear" w:color="auto" w:fill="FFFFFF"/>
+        </w:rPr>
+      </w:pPr>
+      <w:r>
+        <w:rPr>
+          <w:rStyle w:val="Refdenotaalpie"/>
+        </w:rPr>
+        <w:footnoteRef/>
+      </w:r>
+      <w:r>
+        <w:t xml:space="preserve"> </w:t>
+      </w:r>
+      <w:hyperlink r:id="rId1" w:history="1">
+        <w:r>
+          <w:rPr>
+            <w:rStyle w:val="Hipervnculo"/>
+            <w:rFonts w:ascii="Verdana" w:eastAsia="Times New Roman" w:hAnsi="Verdana" w:cs="Times New Roman"/>
+            <w:color w:val="1155CC"/>
+            <w:sz w:val="21"/>
+            <w:szCs w:val="21"/>
+            <w:shd w:val="clear" w:color="auto" w:fill="FFFFFF"/>
+          </w:rPr>
+          <w:t>https://profesionistas.org.mx/que-son-y-como-hacer-arboles-de-decisiones/</w:t>
+        </w:r>
+      </w:hyperlink>
+    </w:p>
+    <w:p>
+      <w:pPr>
+        <w:pStyle w:val="Textonotapie"/>
+        <w:rPr>
+          <w:lang w:val="es-ES"/>
+        </w:rPr>
+      </w:pPr>
+    </w:p>
+  </w:footnote>
+  <w:footnote w:id="2">
+    <w:p>
+      <w:pPr>
+        <w:rPr>
+          <w:rFonts w:ascii="Times New Roman" w:eastAsia="Times New Roman" w:hAnsi="Times New Roman" w:cs="Times New Roman"/>
+          <w:color w:val="000000"/>
+        </w:rPr>
+      </w:pPr>
+      <w:r>
+        <w:rPr>
+          <w:rStyle w:val="Refdenotaalpie"/>
+        </w:rPr>
+        <w:footnoteRef/>
+      </w:r>
+      <w:r>
+        <w:t xml:space="preserve"> </w:t>
+      </w:r>
+      <w:hyperlink r:id="rId2" w:history="1">
+        <w:r>
+          <w:rPr>
+            <w:rStyle w:val="Hipervnculo"/>
+            <w:rFonts w:ascii="Verdana" w:eastAsia="Times New Roman" w:hAnsi="Verdana" w:cs="Times New Roman"/>
+            <w:color w:val="1155CC"/>
+            <w:sz w:val="21"/>
+            <w:szCs w:val="21"/>
+            <w:shd w:val="clear" w:color="auto" w:fill="FFFFFF"/>
+          </w:rPr>
+          <w:t>https://www.gestiondeoperaciones.net/procesos/arbol-de-decision/</w:t>
+        </w:r>
+      </w:hyperlink>
+    </w:p>
+    <w:p>
+      <w:pPr>
+        <w:pStyle w:val="Textonotapie"/>
+      </w:pPr>
+    </w:p>
+  </w:footnote>
+</w:footnotes>
+</file>
+
 <file path=word/numbering.xml><?xml version="1.0" encoding="utf-8"?>
-<w:numbering xmlns:wpc="http://schemas.microsoft.com/office/word/2010/wordprocessingCanvas" xmlns:cx="http://schemas.microsoft.com/office/drawing/2014/chartex" xmlns:cx1="http://schemas.microsoft.com/office/drawing/2015/9/8/chartex" xmlns:cx2="http://schemas.microsoft.com/office/drawing/2015/10/21/chartex" xmlns:cx3="http://schemas.microsoft.com/office/drawing/2016/5/9/chartex" xmlns:cx4="http://schemas.microsoft.com/office/drawing/2016/5/10/chartex" xmlns:cx5="http://schemas.microsoft.com/office/drawing/2016/5/11/chartex" xmlns:cx6="http://schemas.microsoft.com/office/drawing/2016/5/12/chartex" xmlns:cx7="http://schemas.microsoft.com/office/drawing/2016/5/13/chartex" xmlns:cx8="http://schemas.microsoft.com/office/drawing/2016/5/14/chartex" xmlns:mc="http://schemas.openxmlformats.org/markup-compatibility/2006" xmlns:aink="http://schemas.microsoft.com/office/drawing/2016/ink" xmlns:am3d="http://schemas.microsoft.com/office/drawing/2017/model3d" xmlns:o="urn:schemas-microsoft-com:office:office" xmlns:r="http://schemas.openxmlformats.org/officeDocument/2006/relationships" xmlns:m="http://schemas.openxmlformats.org/officeDocument/2006/math" xmlns:v="urn:schemas-microsoft-com:vml" xmlns:wp14="http://schemas.microsoft.com/office/word/2010/wordprocessingDrawing" xmlns:wp="http://schemas.openxmlformats.org/drawingml/2006/wordprocessingDrawing" xmlns:w10="urn:schemas-microsoft-com:office:word" xmlns:w="http://schemas.openxmlformats.org/wordprocessingml/2006/main" xmlns:w14="http://schemas.microsoft.com/office/word/2010/wordml" xmlns:w15="http://schemas.microsoft.com/office/word/2012/wordml" xmlns:w16cex="http://schemas.microsoft.com/office/word/2018/wordml/cex" xmlns:w16cid="http://schemas.microsoft.com/office/word/2016/wordml/cid" xmlns:w16="http://schemas.microsoft.com/office/word/2018/wordml" xmlns:w16se="http://schemas.microsoft.com/office/word/2015/wordml/symex" xmlns:wpg="http://schemas.microsoft.com/office/word/2010/wordprocessingGroup" xmlns:wpi="http://schemas.microsoft.com/office/word/2010/wordprocessingInk" xmlns:wne="http://schemas.microsoft.com/office/word/2006/wordml" xmlns:wps="http://schemas.microsoft.com/office/word/2010/wordprocessingShape" mc:Ignorable="w14 w15 w16se w16cid w16 w16cex wp14">
+<w:numbering xmlns:wpc="http://schemas.microsoft.com/office/word/2010/wordprocessingCanvas" xmlns:cx="http://schemas.microsoft.com/office/drawing/2014/chartex" xmlns:cx1="http://schemas.microsoft.com/office/drawing/2015/9/8/chartex" xmlns:cx2="http://schemas.microsoft.com/office/drawing/2015/10/21/chartex" xmlns:cx3="http://schemas.microsoft.com/office/drawing/2016/5/9/chartex" xmlns:cx4="http://schemas.microsoft.com/office/drawing/2016/5/10/chartex" xmlns:cx5="http://schemas.microsoft.com/office/drawing/2016/5/11/chartex" xmlns:cx6="http://schemas.microsoft.com/office/drawing/2016/5/12/chartex" xmlns:cx7="http://schemas.microsoft.com/office/drawing/2016/5/13/chartex" xmlns:cx8="http://schemas.microsoft.com/office/drawing/2016/5/14/chartex" xmlns:mc="http://schemas.openxmlformats.org/markup-compatibility/2006" xmlns:aink="http://schemas.microsoft.com/office/drawing/2016/ink" xmlns:am3d="http://schemas.microsoft.com/office/drawing/2017/model3d" xmlns:o="urn:schemas-microsoft-com:office:office" xmlns:r="http://schemas.openxmlformats.org/officeDocument/2006/relationships" xmlns:m="http://schemas.openxmlformats.org/officeDocument/2006/math" xmlns:v="urn:schemas-microsoft-com:vml" xmlns:wp14="http://schemas.microsoft.com/office/word/2010/wordprocessingDrawing" xmlns:wp="http://schemas.openxmlformats.org/drawingml/2006/wordprocessingDrawing" xmlns:w10="urn:schemas-microsoft-com:office:word" xmlns:w="http://schemas.openxmlformats.org/wordprocessingml/2006/main" xmlns:w14="http://schemas.microsoft.com/office/word/2010/wordml" xmlns:w15="http://schemas.microsoft.com/office/word/2012/wordml" xmlns:w16cex="http://schemas.microsoft.com/office/word/2018/wordml/cex" xmlns:w16cid="http://schemas.microsoft.com/office/word/2016/wordml/cid" xmlns:w16="http://schemas.microsoft.com/office/word/2018/wordml" xmlns:w16sdtdh="http://schemas.microsoft.com/office/word/2020/wordml/sdtdatahash" xmlns:w16se="http://schemas.microsoft.com/office/word/2015/wordml/symex" xmlns:wpg="http://schemas.microsoft.com/office/word/2010/wordprocessingGroup" xmlns:wpi="http://schemas.microsoft.com/office/word/2010/wordprocessingInk" xmlns:wne="http://schemas.microsoft.com/office/word/2006/wordml" xmlns:wps="http://schemas.microsoft.com/office/word/2010/wordprocessingShape" mc:Ignorable="w14 w15 w16se w16cid w16 w16cex w16sdtdh wp14">
   <w:abstractNum w:abstractNumId="0" w15:restartNumberingAfterBreak="0">
     <w:nsid w:val="0208234D"/>
     <w:multiLevelType w:val="multilevel"/>
-    <w:tmpl w:val="FB0ED580"/>
+    <w:tmpl w:val="A118B782"/>
     <w:lvl w:ilvl="0">
       <w:start w:val="1"/>
       <w:numFmt w:val="decimal"/>
@@ -593,17 +1045,17 @@
         <w:ind w:left="720" w:hanging="360"/>
       </w:pPr>
     </w:lvl>
-    <w:lvl w:ilvl="1" w:tentative="1">
+    <w:lvl w:ilvl="1">
       <w:start w:val="1"/>
       <w:numFmt w:val="decimal"/>
       <w:lvlText w:val="%2."/>
       <w:lvlJc w:val="left"/>
       <w:pPr>
-        <w:tabs>
-          <w:tab w:val="num" w:pos="1440"/>
-        </w:tabs>
         <w:ind w:left="1440" w:hanging="360"/>
       </w:pPr>
+      <w:rPr>
+        <w:rFonts w:hint="default"/>
+      </w:rPr>
     </w:lvl>
     <w:lvl w:ilvl="2" w:tentative="1">
       <w:start w:val="1"/>
@@ -913,6 +1365,97 @@
           <w:tab w:val="num" w:pos="6480"/>
         </w:tabs>
         <w:ind w:left="6480" w:hanging="360"/>
+      </w:pPr>
+    </w:lvl>
+  </w:abstractNum>
+  <w:abstractNum w:abstractNumId="3" w15:restartNumberingAfterBreak="0">
+    <w:nsid w:val="4DB60E3F"/>
+    <w:multiLevelType w:val="hybridMultilevel"/>
+    <w:tmpl w:val="C366AF12"/>
+    <w:lvl w:ilvl="0" w:tplc="B01A4064">
+      <w:start w:val="1"/>
+      <w:numFmt w:val="decimal"/>
+      <w:lvlText w:val="%1."/>
+      <w:lvlJc w:val="left"/>
+      <w:pPr>
+        <w:ind w:left="720" w:hanging="360"/>
+      </w:pPr>
+      <w:rPr>
+        <w:rFonts w:ascii="Arial" w:hAnsi="Arial" w:cs="Arial" w:hint="default"/>
+        <w:b/>
+        <w:sz w:val="22"/>
+      </w:rPr>
+    </w:lvl>
+    <w:lvl w:ilvl="1" w:tplc="240A0019" w:tentative="1">
+      <w:start w:val="1"/>
+      <w:numFmt w:val="lowerLetter"/>
+      <w:lvlText w:val="%2."/>
+      <w:lvlJc w:val="left"/>
+      <w:pPr>
+        <w:ind w:left="1440" w:hanging="360"/>
+      </w:pPr>
+    </w:lvl>
+    <w:lvl w:ilvl="2" w:tplc="240A001B" w:tentative="1">
+      <w:start w:val="1"/>
+      <w:numFmt w:val="lowerRoman"/>
+      <w:lvlText w:val="%3."/>
+      <w:lvlJc w:val="right"/>
+      <w:pPr>
+        <w:ind w:left="2160" w:hanging="180"/>
+      </w:pPr>
+    </w:lvl>
+    <w:lvl w:ilvl="3" w:tplc="240A000F" w:tentative="1">
+      <w:start w:val="1"/>
+      <w:numFmt w:val="decimal"/>
+      <w:lvlText w:val="%4."/>
+      <w:lvlJc w:val="left"/>
+      <w:pPr>
+        <w:ind w:left="2880" w:hanging="360"/>
+      </w:pPr>
+    </w:lvl>
+    <w:lvl w:ilvl="4" w:tplc="240A0019" w:tentative="1">
+      <w:start w:val="1"/>
+      <w:numFmt w:val="lowerLetter"/>
+      <w:lvlText w:val="%5."/>
+      <w:lvlJc w:val="left"/>
+      <w:pPr>
+        <w:ind w:left="3600" w:hanging="360"/>
+      </w:pPr>
+    </w:lvl>
+    <w:lvl w:ilvl="5" w:tplc="240A001B" w:tentative="1">
+      <w:start w:val="1"/>
+      <w:numFmt w:val="lowerRoman"/>
+      <w:lvlText w:val="%6."/>
+      <w:lvlJc w:val="right"/>
+      <w:pPr>
+        <w:ind w:left="4320" w:hanging="180"/>
+      </w:pPr>
+    </w:lvl>
+    <w:lvl w:ilvl="6" w:tplc="240A000F" w:tentative="1">
+      <w:start w:val="1"/>
+      <w:numFmt w:val="decimal"/>
+      <w:lvlText w:val="%7."/>
+      <w:lvlJc w:val="left"/>
+      <w:pPr>
+        <w:ind w:left="5040" w:hanging="360"/>
+      </w:pPr>
+    </w:lvl>
+    <w:lvl w:ilvl="7" w:tplc="240A0019" w:tentative="1">
+      <w:start w:val="1"/>
+      <w:numFmt w:val="lowerLetter"/>
+      <w:lvlText w:val="%8."/>
+      <w:lvlJc w:val="left"/>
+      <w:pPr>
+        <w:ind w:left="5760" w:hanging="360"/>
+      </w:pPr>
+    </w:lvl>
+    <w:lvl w:ilvl="8" w:tplc="240A001B" w:tentative="1">
+      <w:start w:val="1"/>
+      <w:numFmt w:val="lowerRoman"/>
+      <w:lvlText w:val="%9."/>
+      <w:lvlJc w:val="right"/>
+      <w:pPr>
+        <w:ind w:left="6480" w:hanging="180"/>
       </w:pPr>
     </w:lvl>
   </w:abstractNum>
@@ -952,18 +1495,21 @@
       </w:lvl>
     </w:lvlOverride>
   </w:num>
+  <w:num w:numId="6">
+    <w:abstractNumId w:val="3"/>
+  </w:num>
 </w:numbering>
 </file>
 
 <file path=word/styles.xml><?xml version="1.0" encoding="utf-8"?>
-<w:styles xmlns:mc="http://schemas.openxmlformats.org/markup-compatibility/2006" xmlns:r="http://schemas.openxmlformats.org/officeDocument/2006/relationships" xmlns:w="http://schemas.openxmlformats.org/wordprocessingml/2006/main" xmlns:w14="http://schemas.microsoft.com/office/word/2010/wordml" xmlns:w15="http://schemas.microsoft.com/office/word/2012/wordml" xmlns:w16cex="http://schemas.microsoft.com/office/word/2018/wordml/cex" xmlns:w16cid="http://schemas.microsoft.com/office/word/2016/wordml/cid" xmlns:w16="http://schemas.microsoft.com/office/word/2018/wordml" xmlns:w16se="http://schemas.microsoft.com/office/word/2015/wordml/symex" mc:Ignorable="w14 w15 w16se w16cid w16 w16cex">
+<w:styles xmlns:mc="http://schemas.openxmlformats.org/markup-compatibility/2006" xmlns:r="http://schemas.openxmlformats.org/officeDocument/2006/relationships" xmlns:w="http://schemas.openxmlformats.org/wordprocessingml/2006/main" xmlns:w14="http://schemas.microsoft.com/office/word/2010/wordml" xmlns:w15="http://schemas.microsoft.com/office/word/2012/wordml" xmlns:w16cex="http://schemas.microsoft.com/office/word/2018/wordml/cex" xmlns:w16cid="http://schemas.microsoft.com/office/word/2016/wordml/cid" xmlns:w16="http://schemas.microsoft.com/office/word/2018/wordml" xmlns:w16sdtdh="http://schemas.microsoft.com/office/word/2020/wordml/sdtdatahash" xmlns:w16se="http://schemas.microsoft.com/office/word/2015/wordml/symex" mc:Ignorable="w14 w15 w16se w16cid w16 w16cex w16sdtdh">
   <w:docDefaults>
     <w:rPrDefault>
       <w:rPr>
         <w:rFonts w:asciiTheme="minorHAnsi" w:eastAsiaTheme="minorHAnsi" w:hAnsiTheme="minorHAnsi" w:cstheme="minorBidi"/>
         <w:sz w:val="24"/>
         <w:szCs w:val="24"/>
-        <w:lang w:eastAsia="en-US" w:bidi="ar-SA"/>
+        <w:lang w:val="es-CO" w:eastAsia="en-US" w:bidi="ar-SA"/>
       </w:rPr>
     </w:rPrDefault>
     <w:pPrDefault/>
@@ -1403,6 +1949,53 @@
       <w:u w:val="single"/>
     </w:rPr>
   </w:style>
+  <w:style w:type="paragraph" w:styleId="Prrafodelista">
+    <w:name w:val="List Paragraph"/>
+    <w:basedOn w:val="Normal"/>
+    <w:uiPriority w:val="34"/>
+    <w:qFormat/>
+    <w:rsid w:val="00E14DC4"/>
+    <w:pPr>
+      <w:ind w:left="720"/>
+      <w:contextualSpacing/>
+    </w:pPr>
+  </w:style>
+  <w:style w:type="paragraph" w:styleId="Textonotapie">
+    <w:name w:val="footnote text"/>
+    <w:basedOn w:val="Normal"/>
+    <w:link w:val="TextonotapieCar"/>
+    <w:uiPriority w:val="99"/>
+    <w:semiHidden/>
+    <w:unhideWhenUsed/>
+    <w:rsid w:val="00AB6AAC"/>
+    <w:rPr>
+      <w:sz w:val="20"/>
+      <w:szCs w:val="20"/>
+    </w:rPr>
+  </w:style>
+  <w:style w:type="character" w:customStyle="1" w:styleId="TextonotapieCar">
+    <w:name w:val="Texto nota pie Car"/>
+    <w:basedOn w:val="Fuentedeprrafopredeter"/>
+    <w:link w:val="Textonotapie"/>
+    <w:uiPriority w:val="99"/>
+    <w:semiHidden/>
+    <w:rsid w:val="00AB6AAC"/>
+    <w:rPr>
+      <w:sz w:val="20"/>
+      <w:szCs w:val="20"/>
+    </w:rPr>
+  </w:style>
+  <w:style w:type="character" w:styleId="Refdenotaalpie">
+    <w:name w:val="footnote reference"/>
+    <w:basedOn w:val="Fuentedeprrafopredeter"/>
+    <w:uiPriority w:val="99"/>
+    <w:semiHidden/>
+    <w:unhideWhenUsed/>
+    <w:rsid w:val="00AB6AAC"/>
+    <w:rPr>
+      <w:vertAlign w:val="superscript"/>
+    </w:rPr>
+  </w:style>
 </w:styles>
 </file>
 
@@ -1699,4 +2292,16 @@
     </a:ext>
   </a:extLst>
 </a:theme>
+</file>
+
+<file path=customXml/item1.xml><?xml version="1.0" encoding="utf-8"?>
+<b:Sources xmlns:b="http://schemas.openxmlformats.org/officeDocument/2006/bibliography" xmlns="http://schemas.openxmlformats.org/officeDocument/2006/bibliography" SelectedStyle="\APASixthEditionOfficeOnline.xsl" StyleName="APA" Version="6"/>
+</file>
+
+<file path=customXml/itemProps1.xml><?xml version="1.0" encoding="utf-8"?>
+<ds:datastoreItem xmlns:ds="http://schemas.openxmlformats.org/officeDocument/2006/customXml" ds:itemID="{760828C5-6DC5-4D73-BCE1-65C0D7B9DD81}">
+  <ds:schemaRefs>
+    <ds:schemaRef ds:uri="http://schemas.openxmlformats.org/officeDocument/2006/bibliography"/>
+  </ds:schemaRefs>
+</ds:datastoreItem>
 </file>
</xml_diff>